<commit_message>
Added docx template file.
</commit_message>
<xml_diff>
--- a/teaching_template.docx
+++ b/teaching_template.docx
@@ -7,9 +7,9 @@
         <w:pStyle w:val="Heading1"/>
         <w:numPr>
           <w:ilvl w:val="0"/>
-          <w:numId w:val="1"/>
+          <w:numId w:val="2"/>
         </w:numPr>
-        <w:spacing w:before="240" w:after="120"/>
+        <w:spacing w:lineRule="auto" w:line="480" w:before="240" w:after="120"/>
         <w:rPr/>
       </w:pPr>
       <w:r>
@@ -20,6 +20,7 @@
     <w:p>
       <w:pPr>
         <w:pStyle w:val="Normal"/>
+        <w:spacing w:lineRule="auto" w:line="480"/>
         <w:rPr/>
       </w:pPr>
       <w:r>
@@ -31,8 +32,9 @@
         <w:pStyle w:val="Heading2"/>
         <w:numPr>
           <w:ilvl w:val="1"/>
-          <w:numId w:val="1"/>
+          <w:numId w:val="2"/>
         </w:numPr>
+        <w:spacing w:lineRule="auto" w:line="480"/>
         <w:rPr/>
       </w:pPr>
       <w:r>
@@ -43,6 +45,7 @@
     <w:p>
       <w:pPr>
         <w:pStyle w:val="Normal"/>
+        <w:spacing w:lineRule="auto" w:line="480"/>
         <w:rPr/>
       </w:pPr>
       <w:r>
@@ -54,8 +57,9 @@
         <w:pStyle w:val="Heading3"/>
         <w:numPr>
           <w:ilvl w:val="2"/>
-          <w:numId w:val="1"/>
+          <w:numId w:val="2"/>
         </w:numPr>
+        <w:spacing w:lineRule="auto" w:line="480"/>
         <w:rPr/>
       </w:pPr>
       <w:r>
@@ -66,6 +70,7 @@
     <w:p>
       <w:pPr>
         <w:pStyle w:val="Normal"/>
+        <w:spacing w:lineRule="auto" w:line="480"/>
         <w:rPr/>
       </w:pPr>
       <w:r>
@@ -75,10 +80,37 @@
     <w:p>
       <w:pPr>
         <w:pStyle w:val="Normal"/>
-        <w:rPr/>
-      </w:pPr>
-      <w:r>
-        <w:rPr/>
+        <w:spacing w:lineRule="auto" w:line="480"/>
+        <w:rPr/>
+      </w:pPr>
+      <w:r>
+        <w:rPr/>
+        <w:t>Default style</w:t>
+      </w:r>
+    </w:p>
+    <w:p>
+      <w:pPr>
+        <w:pStyle w:val="TextBody"/>
+        <w:spacing w:lineRule="auto" w:line="480"/>
+        <w:rPr/>
+      </w:pPr>
+      <w:r>
+        <w:rPr/>
+      </w:r>
+    </w:p>
+    <w:p>
+      <w:pPr>
+        <w:pStyle w:val="TextBody"/>
+        <w:spacing w:lineRule="auto" w:line="480" w:before="0" w:after="140"/>
+        <w:rPr/>
+      </w:pPr>
+      <w:r>
+        <w:rPr/>
+        <w:t xml:space="preserve">Text </w:t>
+      </w:r>
+      <w:r>
+        <w:rPr/>
+        <w:t>body</w:t>
       </w:r>
     </w:p>
     <w:sectPr>
@@ -88,6 +120,7 @@
       <w:pgNumType w:fmt="decimal"/>
       <w:formProt w:val="false"/>
       <w:textDirection w:val="lrTb"/>
+      <w:docGrid w:type="default" w:linePitch="100" w:charSpace="0"/>
     </w:sectPr>
   </w:body>
 </w:document>
@@ -190,8 +223,103 @@
       </w:pPr>
     </w:lvl>
   </w:abstractNum>
+  <w:abstractNum w:abstractNumId="2">
+    <w:lvl w:ilvl="0">
+      <w:start w:val="1"/>
+      <w:numFmt w:val="none"/>
+      <w:suff w:val="nothing"/>
+      <w:lvlText w:val=""/>
+      <w:lvlJc w:val="left"/>
+      <w:pPr>
+        <w:ind w:left="0" w:hanging="0"/>
+      </w:pPr>
+    </w:lvl>
+    <w:lvl w:ilvl="1">
+      <w:start w:val="1"/>
+      <w:numFmt w:val="none"/>
+      <w:suff w:val="nothing"/>
+      <w:lvlText w:val=""/>
+      <w:lvlJc w:val="left"/>
+      <w:pPr>
+        <w:ind w:left="0" w:hanging="0"/>
+      </w:pPr>
+    </w:lvl>
+    <w:lvl w:ilvl="2">
+      <w:start w:val="1"/>
+      <w:numFmt w:val="none"/>
+      <w:suff w:val="nothing"/>
+      <w:lvlText w:val=""/>
+      <w:lvlJc w:val="left"/>
+      <w:pPr>
+        <w:ind w:left="0" w:hanging="0"/>
+      </w:pPr>
+    </w:lvl>
+    <w:lvl w:ilvl="3">
+      <w:start w:val="1"/>
+      <w:numFmt w:val="none"/>
+      <w:suff w:val="nothing"/>
+      <w:lvlText w:val=""/>
+      <w:lvlJc w:val="left"/>
+      <w:pPr>
+        <w:ind w:left="0" w:hanging="0"/>
+      </w:pPr>
+    </w:lvl>
+    <w:lvl w:ilvl="4">
+      <w:start w:val="1"/>
+      <w:numFmt w:val="none"/>
+      <w:suff w:val="nothing"/>
+      <w:lvlText w:val=""/>
+      <w:lvlJc w:val="left"/>
+      <w:pPr>
+        <w:ind w:left="0" w:hanging="0"/>
+      </w:pPr>
+    </w:lvl>
+    <w:lvl w:ilvl="5">
+      <w:start w:val="1"/>
+      <w:numFmt w:val="none"/>
+      <w:suff w:val="nothing"/>
+      <w:lvlText w:val=""/>
+      <w:lvlJc w:val="left"/>
+      <w:pPr>
+        <w:ind w:left="0" w:hanging="0"/>
+      </w:pPr>
+    </w:lvl>
+    <w:lvl w:ilvl="6">
+      <w:start w:val="1"/>
+      <w:numFmt w:val="none"/>
+      <w:suff w:val="nothing"/>
+      <w:lvlText w:val=""/>
+      <w:lvlJc w:val="left"/>
+      <w:pPr>
+        <w:ind w:left="0" w:hanging="0"/>
+      </w:pPr>
+    </w:lvl>
+    <w:lvl w:ilvl="7">
+      <w:start w:val="1"/>
+      <w:numFmt w:val="none"/>
+      <w:suff w:val="nothing"/>
+      <w:lvlText w:val=""/>
+      <w:lvlJc w:val="left"/>
+      <w:pPr>
+        <w:ind w:left="0" w:hanging="0"/>
+      </w:pPr>
+    </w:lvl>
+    <w:lvl w:ilvl="8">
+      <w:start w:val="1"/>
+      <w:numFmt w:val="none"/>
+      <w:suff w:val="nothing"/>
+      <w:lvlText w:val=""/>
+      <w:lvlJc w:val="left"/>
+      <w:pPr>
+        <w:ind w:left="0" w:hanging="0"/>
+      </w:pPr>
+    </w:lvl>
+  </w:abstractNum>
   <w:num w:numId="1">
     <w:abstractNumId w:val="1"/>
+  </w:num>
+  <w:num w:numId="2">
+    <w:abstractNumId w:val="2"/>
   </w:num>
 </w:numbering>
 </file>
@@ -203,15 +331,12 @@
       <w:rPr>
         <w:rFonts w:ascii="Liberation Serif" w:hAnsi="Liberation Serif" w:eastAsia="Noto Sans CJK SC Regular" w:cs="FreeSans"/>
         <w:kern w:val="2"/>
-        <w:sz w:val="24"/>
         <w:szCs w:val="24"/>
         <w:lang w:val="en-CA" w:eastAsia="zh-CN" w:bidi="hi-IN"/>
       </w:rPr>
     </w:rPrDefault>
     <w:pPrDefault>
-      <w:pPr>
-        <w:widowControl/>
-      </w:pPr>
+      <w:pPr/>
     </w:pPrDefault>
   </w:docDefaults>
   <w:style w:type="paragraph" w:styleId="Normal">
@@ -219,9 +344,11 @@
     <w:qFormat/>
     <w:pPr>
       <w:widowControl/>
-    </w:pPr>
-    <w:rPr>
-      <w:rFonts w:ascii="Liberation Serif" w:hAnsi="Liberation Serif" w:eastAsia="Noto Sans CJK SC Regular" w:cs="FreeSans"/>
+      <w:bidi w:val="0"/>
+      <w:jc w:val="left"/>
+    </w:pPr>
+    <w:rPr>
+      <w:rFonts w:ascii="Times New Roman" w:hAnsi="Times New Roman" w:eastAsia="Noto Sans CJK SC Regular" w:cs="FreeSans"/>
       <w:color w:val="auto"/>
       <w:kern w:val="2"/>
       <w:sz w:val="24"/>
@@ -232,7 +359,6 @@
   <w:style w:type="paragraph" w:styleId="Heading1">
     <w:name w:val="Heading 1"/>
     <w:basedOn w:val="Heading"/>
-    <w:next w:val="TextBody"/>
     <w:qFormat/>
     <w:pPr>
       <w:numPr>
@@ -255,7 +381,6 @@
   <w:style w:type="paragraph" w:styleId="Heading2">
     <w:name w:val="Heading 2"/>
     <w:basedOn w:val="Heading"/>
-    <w:next w:val="TextBody"/>
     <w:qFormat/>
     <w:pPr>
       <w:numPr>
@@ -276,7 +401,6 @@
   <w:style w:type="paragraph" w:styleId="Heading3">
     <w:name w:val="Heading 3"/>
     <w:basedOn w:val="Heading"/>
-    <w:next w:val="TextBody"/>
     <w:qFormat/>
     <w:pPr>
       <w:numPr>

</xml_diff>